<commit_message>
working list, p-tags removed
</commit_message>
<xml_diff>
--- a/example_article_copy.docx
+++ b/example_article_copy.docx
@@ -57,18 +57,8 @@
                 <w:b/>
                 <w:bCs/>
               </w:rPr>
-              <w:t>URL: /</w:t>
+              <w:t>URL</w:t>
             </w:r>
-            <w:proofErr w:type="spellStart"/>
-            <w:r>
-              <w:rPr>
-                <w:rFonts w:ascii="Cambria" w:hAnsi="Cambria"/>
-                <w:b/>
-                <w:bCs/>
-              </w:rPr>
-              <w:t>slug</w:t>
-            </w:r>
-            <w:proofErr w:type="spellEnd"/>
           </w:p>
         </w:tc>
         <w:tc>
@@ -102,23 +92,12 @@
               </w:rPr>
               <w:t>/</w:t>
             </w:r>
-            <w:proofErr w:type="spellStart"/>
-            <w:proofErr w:type="gramStart"/>
             <w:r>
               <w:rPr>
                 <w:rFonts w:ascii="Cambria" w:hAnsi="Cambria"/>
                 <w:lang w:val="en-IE"/>
               </w:rPr>
-              <w:t>seo</w:t>
-            </w:r>
-            <w:proofErr w:type="spellEnd"/>
-            <w:proofErr w:type="gramEnd"/>
-            <w:r>
-              <w:rPr>
-                <w:rFonts w:ascii="Cambria" w:hAnsi="Cambria"/>
-                <w:lang w:val="en-IE"/>
-              </w:rPr>
-              <w:t>-</w:t>
+              <w:t>seo-</w:t>
             </w:r>
             <w:r>
               <w:rPr>
@@ -235,23 +214,13 @@
             <w:pPr>
               <w:spacing w:line="240" w:lineRule="auto"/>
             </w:pPr>
-            <w:proofErr w:type="spellStart"/>
             <w:r>
               <w:rPr>
                 <w:rFonts w:ascii="Cambria" w:hAnsi="Cambria"/>
                 <w:b/>
                 <w:bCs/>
               </w:rPr>
-              <w:t>Meta</w:t>
-            </w:r>
-            <w:proofErr w:type="spellEnd"/>
-            <w:r>
-              <w:rPr>
-                <w:rFonts w:ascii="Cambria" w:hAnsi="Cambria"/>
-                <w:b/>
-                <w:bCs/>
-              </w:rPr>
-              <w:t xml:space="preserve"> Description</w:t>
+              <w:t>Meta Description</w:t>
             </w:r>
           </w:p>
         </w:tc>
@@ -397,7 +366,7 @@
                 <w:b/>
                 <w:bCs/>
               </w:rPr>
-              <w:t>H1 (Headline)</w:t>
+              <w:t>Headline</w:t>
             </w:r>
           </w:p>
         </w:tc>
@@ -511,7 +480,6 @@
               </w:rPr>
               <w:t xml:space="preserve">10 – 12 </w:t>
             </w:r>
-            <w:proofErr w:type="spellStart"/>
             <w:r>
               <w:rPr>
                 <w:rFonts w:ascii="Cambria" w:hAnsi="Cambria"/>
@@ -530,7 +498,6 @@
               </w:rPr>
               <w:t>s</w:t>
             </w:r>
-            <w:proofErr w:type="spellEnd"/>
           </w:p>
         </w:tc>
       </w:tr>
@@ -624,7 +591,6 @@
             <w:pPr>
               <w:spacing w:line="240" w:lineRule="auto"/>
             </w:pPr>
-            <w:proofErr w:type="spellStart"/>
             <w:r>
               <w:rPr>
                 <w:rFonts w:ascii="Cambria" w:hAnsi="Cambria"/>
@@ -633,7 +599,6 @@
               </w:rPr>
               <w:t>Category</w:t>
             </w:r>
-            <w:proofErr w:type="spellEnd"/>
           </w:p>
         </w:tc>
         <w:tc>
@@ -704,24 +669,6 @@
               </w:rPr>
               <w:t>Teaser</w:t>
             </w:r>
-            <w:r>
-              <w:rPr>
-                <w:rFonts w:ascii="Cambria" w:hAnsi="Cambria"/>
-                <w:b/>
-                <w:bCs/>
-              </w:rPr>
-              <w:t xml:space="preserve"> </w:t>
-            </w:r>
-            <w:proofErr w:type="spellStart"/>
-            <w:r>
-              <w:rPr>
-                <w:rFonts w:ascii="Cambria" w:hAnsi="Cambria"/>
-                <w:b/>
-                <w:bCs/>
-              </w:rPr>
-              <w:t>new</w:t>
-            </w:r>
-            <w:proofErr w:type="spellEnd"/>
           </w:p>
         </w:tc>
         <w:tc>
@@ -855,21 +802,7 @@
         <w:rPr>
           <w:lang w:val="en-US"/>
         </w:rPr>
-        <w:t xml:space="preserve">However, after a while we realized how little impact simple articles would have if not being properly optimized for SEO. We started re-writing our articles with search engine optimization in mind, and found an impressive increase of inbound, organic traffic to our website. Once we knew how to write and produce SEO-friendly content, we moved on to the client’s side and started offering our capability as a service. In this article we would like to outline the most important </w:t>
-      </w:r>
-      <w:proofErr w:type="gramStart"/>
-      <w:r>
-        <w:rPr>
-          <w:lang w:val="en-US"/>
-        </w:rPr>
-        <w:t>do’s</w:t>
-      </w:r>
-      <w:proofErr w:type="gramEnd"/>
-      <w:r>
-        <w:rPr>
-          <w:lang w:val="en-US"/>
-        </w:rPr>
-        <w:t xml:space="preserve"> and don’ts’ s of content production at the present time.</w:t>
+        <w:t>However, after a while we realized how little impact simple articles would have if not being properly optimized for SEO. We started re-writing our articles with search engine optimization in mind, and found an impressive increase of inbound, organic traffic to our website. Once we knew how to write and produce SEO-friendly content, we moved on to the client’s side and started offering our capability as a service. In this article we would like to outline the most important do’s and don’ts’ s of content production at the present time.</w:t>
       </w:r>
     </w:p>
     <w:p>
@@ -1118,21 +1051,8 @@
         <w:fldChar w:fldCharType="end"/>
       </w:r>
       <w:r>
-        <w:t xml:space="preserve"> Marketing </w:t>
-      </w:r>
-      <w:proofErr w:type="spellStart"/>
-      <w:r>
-        <w:t>Funnel</w:t>
-      </w:r>
-      <w:proofErr w:type="spellEnd"/>
-      <w:r>
-        <w:t xml:space="preserve"> </w:t>
-      </w:r>
-      <w:proofErr w:type="spellStart"/>
-      <w:r>
-        <w:t>Exampel</w:t>
-      </w:r>
-      <w:proofErr w:type="spellEnd"/>
+        <w:t xml:space="preserve"> Marketing Funnel Exampel</w:t>
+      </w:r>
     </w:p>
     <w:p>
       <w:pPr>
@@ -1500,19 +1420,11 @@
           <w:lang w:val="en-US"/>
         </w:rPr>
       </w:pPr>
-      <w:proofErr w:type="spellStart"/>
-      <w:r>
-        <w:rPr>
-          <w:lang w:val="en-US"/>
-        </w:rPr>
-        <w:t>Abbildung</w:t>
-      </w:r>
-      <w:proofErr w:type="spellEnd"/>
-      <w:r>
-        <w:rPr>
-          <w:lang w:val="en-US"/>
-        </w:rPr>
-        <w:t xml:space="preserve"> </w:t>
+      <w:r>
+        <w:rPr>
+          <w:lang w:val="en-US"/>
+        </w:rPr>
+        <w:t xml:space="preserve">Abbildung </w:t>
       </w:r>
       <w:r>
         <w:fldChar w:fldCharType="begin"/>
@@ -1654,19 +1566,11 @@
           <w:lang w:val="en-IE"/>
         </w:rPr>
       </w:pPr>
-      <w:proofErr w:type="spellStart"/>
       <w:r>
         <w:rPr>
           <w:lang w:val="en-IE"/>
         </w:rPr>
-        <w:t>Abbildung</w:t>
-      </w:r>
-      <w:proofErr w:type="spellEnd"/>
-      <w:r>
-        <w:rPr>
-          <w:lang w:val="en-IE"/>
-        </w:rPr>
-        <w:t xml:space="preserve"> </w:t>
+        <w:t xml:space="preserve">Abbildung </w:t>
       </w:r>
       <w:r>
         <w:fldChar w:fldCharType="begin"/>
@@ -1905,19 +1809,11 @@
           <w:lang w:val="en-IE"/>
         </w:rPr>
       </w:pPr>
-      <w:proofErr w:type="spellStart"/>
       <w:r>
         <w:rPr>
           <w:lang w:val="en-IE"/>
         </w:rPr>
-        <w:t>Abbildung</w:t>
-      </w:r>
-      <w:proofErr w:type="spellEnd"/>
-      <w:r>
-        <w:rPr>
-          <w:lang w:val="en-IE"/>
-        </w:rPr>
-        <w:t xml:space="preserve"> </w:t>
+        <w:t xml:space="preserve">Abbildung </w:t>
       </w:r>
       <w:r>
         <w:fldChar w:fldCharType="begin"/>
@@ -2034,7 +1930,6 @@
       <w:r>
         <w:fldChar w:fldCharType="separate"/>
       </w:r>
-      <w:proofErr w:type="spellStart"/>
       <w:r>
         <w:rPr>
           <w:rStyle w:val="Hyperlink0"/>
@@ -2042,7 +1937,6 @@
         </w:rPr>
         <w:t>SerpIQ</w:t>
       </w:r>
-      <w:proofErr w:type="spellEnd"/>
       <w:r>
         <w:rPr>
           <w:rStyle w:val="Hyperlink0"/>
@@ -2351,21 +2245,7 @@
         <w:rPr>
           <w:lang w:val="en-US"/>
         </w:rPr>
-        <w:t xml:space="preserve">To let the SEO juice flow, you should make sure to have no dead ends on any subpages. Link your pages internally to </w:t>
-      </w:r>
-      <w:proofErr w:type="gramStart"/>
-      <w:r>
-        <w:rPr>
-          <w:lang w:val="en-US"/>
-        </w:rPr>
-        <w:t>e.g.</w:t>
-      </w:r>
-      <w:proofErr w:type="gramEnd"/>
-      <w:r>
-        <w:rPr>
-          <w:lang w:val="en-US"/>
-        </w:rPr>
-        <w:t xml:space="preserve"> similar products, references, or services to that the user does not have to click on the return button.</w:t>
+        <w:t>To let the SEO juice flow, you should make sure to have no dead ends on any subpages. Link your pages internally to e.g. similar products, references, or services to that the user does not have to click on the return button.</w:t>
       </w:r>
     </w:p>
     <w:p>
@@ -2602,21 +2482,7 @@
         <w:rPr>
           <w:lang w:val="en-US"/>
         </w:rPr>
-        <w:t xml:space="preserve"> an increasing </w:t>
-      </w:r>
-      <w:proofErr w:type="gramStart"/>
-      <w:r>
-        <w:rPr>
-          <w:lang w:val="en-US"/>
-        </w:rPr>
-        <w:t>amount</w:t>
-      </w:r>
-      <w:proofErr w:type="gramEnd"/>
-      <w:r>
-        <w:rPr>
-          <w:lang w:val="en-US"/>
-        </w:rPr>
-        <w:t xml:space="preserve"> of companies are taking an inbound approach to their marketing. </w:t>
+        <w:t xml:space="preserve"> an increasing amount of companies are taking an inbound approach to their marketing. </w:t>
       </w:r>
       <w:commentRangeStart w:id="9"/>
       <w:r>
@@ -2928,13 +2794,8 @@
         </w:rPr>
         <w:annotationRef/>
       </w:r>
-      <w:proofErr w:type="spellStart"/>
-      <w:r>
-        <w:t>Downloadable</w:t>
-      </w:r>
-      <w:proofErr w:type="spellEnd"/>
-      <w:r>
-        <w:t xml:space="preserve"> Element einrichten</w:t>
+      <w:r>
+        <w:t>Downloadable Element einrichten</w:t>
       </w:r>
     </w:p>
   </w:comment>

</xml_diff>

<commit_message>
working parse, img dict needed
</commit_message>
<xml_diff>
--- a/example_article_copy.docx
+++ b/example_article_copy.docx
@@ -1027,15 +1027,22 @@
         <w:pStyle w:val="Caption"/>
         <w:rPr>
           <w:noProof/>
-        </w:rPr>
-      </w:pPr>
-      <w:r>
+          <w:lang w:val="en-US"/>
+        </w:rPr>
+      </w:pPr>
+      <w:r>
+        <w:rPr>
+          <w:lang w:val="en-US"/>
+        </w:rPr>
         <w:t xml:space="preserve">Abbildung </w:t>
       </w:r>
       <w:r>
         <w:fldChar w:fldCharType="begin"/>
       </w:r>
       <w:r>
+        <w:rPr>
+          <w:lang w:val="en-US"/>
+        </w:rPr>
         <w:instrText xml:space="preserve"> SEQ Abbildung \* ARABIC </w:instrText>
       </w:r>
       <w:r>
@@ -1044,6 +1051,7 @@
       <w:r>
         <w:rPr>
           <w:noProof/>
+          <w:lang w:val="en-US"/>
         </w:rPr>
         <w:t>1</w:t>
       </w:r>
@@ -1051,6 +1059,9 @@
         <w:fldChar w:fldCharType="end"/>
       </w:r>
       <w:r>
+        <w:rPr>
+          <w:lang w:val="en-US"/>
+        </w:rPr>
         <w:t xml:space="preserve"> Marketing Funnel Exampel</w:t>
       </w:r>
     </w:p>
@@ -1282,7 +1293,6 @@
     <w:p>
       <w:pPr>
         <w:rPr>
-          <w:color w:val="FF0000"/>
           <w:u w:color="FF0000"/>
           <w:lang w:val="en-US"/>
         </w:rPr>
@@ -1681,14 +1691,6 @@
     </w:p>
     <w:p>
       <w:pPr>
-        <w:pStyle w:val="ListParagraph"/>
-        <w:rPr>
-          <w:lang w:val="en-US"/>
-        </w:rPr>
-      </w:pPr>
-    </w:p>
-    <w:p>
-      <w:pPr>
         <w:pStyle w:val="Heading3"/>
         <w:numPr>
           <w:ilvl w:val="0"/>
@@ -1803,9 +1805,6 @@
       <w:pPr>
         <w:pStyle w:val="Caption"/>
         <w:rPr>
-          <w:noProof/>
-          <w:color w:val="000000"/>
-          <w:u w:color="000000"/>
           <w:lang w:val="en-IE"/>
         </w:rPr>
       </w:pPr>
@@ -1846,20 +1845,38 @@
     </w:p>
     <w:p>
       <w:pPr>
-        <w:pStyle w:val="ListParagraph"/>
-        <w:jc w:val="both"/>
-        <w:rPr>
-          <w:lang w:val="en-US"/>
-        </w:rPr>
-      </w:pPr>
-      <w:r>
-        <w:rPr>
-          <w:b/>
-          <w:bCs/>
-          <w:lang w:val="en-US"/>
-        </w:rPr>
-        <w:br w:type="page"/>
-      </w:r>
+        <w:rPr>
+          <w:lang w:val="en-IE"/>
+        </w:rPr>
+      </w:pPr>
+    </w:p>
+    <w:p>
+      <w:pPr>
+        <w:rPr>
+          <w:lang w:val="en-IE"/>
+        </w:rPr>
+      </w:pPr>
+    </w:p>
+    <w:p>
+      <w:pPr>
+        <w:rPr>
+          <w:lang w:val="en-IE"/>
+        </w:rPr>
+      </w:pPr>
+    </w:p>
+    <w:p>
+      <w:pPr>
+        <w:rPr>
+          <w:lang w:val="en-IE"/>
+        </w:rPr>
+      </w:pPr>
+    </w:p>
+    <w:p>
+      <w:pPr>
+        <w:rPr>
+          <w:lang w:val="en-IE"/>
+        </w:rPr>
+      </w:pPr>
     </w:p>
     <w:p>
       <w:pPr>
@@ -2320,6 +2337,7 @@
     </w:p>
     <w:p>
       <w:pPr>
+        <w:spacing w:after="0" w:line="240" w:lineRule="auto"/>
         <w:rPr>
           <w:lang w:val="en-IE"/>
         </w:rPr>
@@ -2336,16 +2354,6 @@
           <w:lang w:val="en-US"/>
         </w:rPr>
       </w:pPr>
-      <w:r>
-        <w:rPr>
-          <w:b/>
-          <w:bCs/>
-          <w:sz w:val="24"/>
-          <w:szCs w:val="24"/>
-          <w:lang w:val="en-US"/>
-        </w:rPr>
-        <w:br w:type="page"/>
-      </w:r>
     </w:p>
     <w:p>
       <w:pPr>

</xml_diff>

<commit_message>
ready to connect backend
</commit_message>
<xml_diff>
--- a/example_article_copy.docx
+++ b/example_article_copy.docx
@@ -92,12 +92,21 @@
               </w:rPr>
               <w:t>/</w:t>
             </w:r>
+            <w:proofErr w:type="spellStart"/>
             <w:r>
               <w:rPr>
                 <w:rFonts w:ascii="Cambria" w:hAnsi="Cambria"/>
                 <w:lang w:val="en-IE"/>
               </w:rPr>
-              <w:t>seo-</w:t>
+              <w:t>seo</w:t>
+            </w:r>
+            <w:proofErr w:type="spellEnd"/>
+            <w:r>
+              <w:rPr>
+                <w:rFonts w:ascii="Cambria" w:hAnsi="Cambria"/>
+                <w:lang w:val="en-IE"/>
+              </w:rPr>
+              <w:t>-</w:t>
             </w:r>
             <w:r>
               <w:rPr>
@@ -214,13 +223,23 @@
             <w:pPr>
               <w:spacing w:line="240" w:lineRule="auto"/>
             </w:pPr>
+            <w:proofErr w:type="spellStart"/>
             <w:r>
               <w:rPr>
                 <w:rFonts w:ascii="Cambria" w:hAnsi="Cambria"/>
                 <w:b/>
                 <w:bCs/>
               </w:rPr>
-              <w:t>Meta Description</w:t>
+              <w:t>Meta</w:t>
+            </w:r>
+            <w:proofErr w:type="spellEnd"/>
+            <w:r>
+              <w:rPr>
+                <w:rFonts w:ascii="Cambria" w:hAnsi="Cambria"/>
+                <w:b/>
+                <w:bCs/>
+              </w:rPr>
+              <w:t xml:space="preserve"> Description</w:t>
             </w:r>
           </w:p>
         </w:tc>
@@ -480,6 +499,7 @@
               </w:rPr>
               <w:t xml:space="preserve">10 – 12 </w:t>
             </w:r>
+            <w:proofErr w:type="spellStart"/>
             <w:r>
               <w:rPr>
                 <w:rFonts w:ascii="Cambria" w:hAnsi="Cambria"/>
@@ -498,6 +518,7 @@
               </w:rPr>
               <w:t>s</w:t>
             </w:r>
+            <w:proofErr w:type="spellEnd"/>
           </w:p>
         </w:tc>
       </w:tr>
@@ -591,6 +612,7 @@
             <w:pPr>
               <w:spacing w:line="240" w:lineRule="auto"/>
             </w:pPr>
+            <w:proofErr w:type="spellStart"/>
             <w:r>
               <w:rPr>
                 <w:rFonts w:ascii="Cambria" w:hAnsi="Cambria"/>
@@ -599,6 +621,7 @@
               </w:rPr>
               <w:t>Category</w:t>
             </w:r>
+            <w:proofErr w:type="spellEnd"/>
           </w:p>
         </w:tc>
         <w:tc>
@@ -1030,11 +1053,19 @@
           <w:lang w:val="en-US"/>
         </w:rPr>
       </w:pPr>
-      <w:r>
-        <w:rPr>
-          <w:lang w:val="en-US"/>
-        </w:rPr>
-        <w:t xml:space="preserve">Abbildung </w:t>
+      <w:proofErr w:type="spellStart"/>
+      <w:r>
+        <w:rPr>
+          <w:lang w:val="en-US"/>
+        </w:rPr>
+        <w:t>Abbildung</w:t>
+      </w:r>
+      <w:proofErr w:type="spellEnd"/>
+      <w:r>
+        <w:rPr>
+          <w:lang w:val="en-US"/>
+        </w:rPr>
+        <w:t xml:space="preserve"> </w:t>
       </w:r>
       <w:r>
         <w:fldChar w:fldCharType="begin"/>
@@ -1062,7 +1093,13 @@
         <w:rPr>
           <w:lang w:val="en-US"/>
         </w:rPr>
-        <w:t xml:space="preserve"> Marketing Funnel Exampel</w:t>
+        <w:t xml:space="preserve"> Marketing Funnel Examp</w:t>
+      </w:r>
+      <w:r>
+        <w:rPr>
+          <w:lang w:val="en-US"/>
+        </w:rPr>
+        <w:t>le</w:t>
       </w:r>
     </w:p>
     <w:p>
@@ -1430,11 +1467,19 @@
           <w:lang w:val="en-US"/>
         </w:rPr>
       </w:pPr>
-      <w:r>
-        <w:rPr>
-          <w:lang w:val="en-US"/>
-        </w:rPr>
-        <w:t xml:space="preserve">Abbildung </w:t>
+      <w:proofErr w:type="spellStart"/>
+      <w:r>
+        <w:rPr>
+          <w:lang w:val="en-US"/>
+        </w:rPr>
+        <w:t>Abbildung</w:t>
+      </w:r>
+      <w:proofErr w:type="spellEnd"/>
+      <w:r>
+        <w:rPr>
+          <w:lang w:val="en-US"/>
+        </w:rPr>
+        <w:t xml:space="preserve"> </w:t>
       </w:r>
       <w:r>
         <w:fldChar w:fldCharType="begin"/>
@@ -1576,11 +1621,19 @@
           <w:lang w:val="en-IE"/>
         </w:rPr>
       </w:pPr>
+      <w:proofErr w:type="spellStart"/>
       <w:r>
         <w:rPr>
           <w:lang w:val="en-IE"/>
         </w:rPr>
-        <w:t xml:space="preserve">Abbildung </w:t>
+        <w:t>Abbildung</w:t>
+      </w:r>
+      <w:proofErr w:type="spellEnd"/>
+      <w:r>
+        <w:rPr>
+          <w:lang w:val="en-IE"/>
+        </w:rPr>
+        <w:t xml:space="preserve"> </w:t>
       </w:r>
       <w:r>
         <w:fldChar w:fldCharType="begin"/>
@@ -1808,11 +1861,19 @@
           <w:lang w:val="en-IE"/>
         </w:rPr>
       </w:pPr>
+      <w:proofErr w:type="spellStart"/>
       <w:r>
         <w:rPr>
           <w:lang w:val="en-IE"/>
         </w:rPr>
-        <w:t xml:space="preserve">Abbildung </w:t>
+        <w:t>Abbildung</w:t>
+      </w:r>
+      <w:proofErr w:type="spellEnd"/>
+      <w:r>
+        <w:rPr>
+          <w:lang w:val="en-IE"/>
+        </w:rPr>
+        <w:t xml:space="preserve"> </w:t>
       </w:r>
       <w:r>
         <w:fldChar w:fldCharType="begin"/>
@@ -1947,6 +2008,7 @@
       <w:r>
         <w:fldChar w:fldCharType="separate"/>
       </w:r>
+      <w:proofErr w:type="spellStart"/>
       <w:r>
         <w:rPr>
           <w:rStyle w:val="Hyperlink0"/>
@@ -1954,6 +2016,7 @@
         </w:rPr>
         <w:t>SerpIQ</w:t>
       </w:r>
+      <w:proofErr w:type="spellEnd"/>
       <w:r>
         <w:rPr>
           <w:rStyle w:val="Hyperlink0"/>
@@ -2802,8 +2865,13 @@
         </w:rPr>
         <w:annotationRef/>
       </w:r>
-      <w:r>
-        <w:t>Downloadable Element einrichten</w:t>
+      <w:proofErr w:type="spellStart"/>
+      <w:r>
+        <w:t>Downloadable</w:t>
+      </w:r>
+      <w:proofErr w:type="spellEnd"/>
+      <w:r>
+        <w:t xml:space="preserve"> Element einrichten</w:t>
       </w:r>
     </w:p>
   </w:comment>

</xml_diff>